<commit_message>
MaJ TD3 Partie II finie
</commit_message>
<xml_diff>
--- a/TD3.docx
+++ b/TD3.docx
@@ -69,15 +69,7 @@
           <w:sz w:val="32"/>
           <w:szCs w:val="32"/>
         </w:rPr>
-        <w:t xml:space="preserve">Adresse MAC </w:t>
-      </w:r>
-      <w:r>
-        <w:rPr>
-          <w:rFonts w:ascii="Arial" w:hAnsi="Arial" w:cs="Arial"/>
-          <w:sz w:val="32"/>
-          <w:szCs w:val="32"/>
-        </w:rPr>
-        <w:t>30-D0-42-EF-82-C7</w:t>
+        <w:t>Adresse MAC 30-D0-42-EF-82-C7</w:t>
       </w:r>
     </w:p>
     <w:p>
@@ -837,6 +829,7 @@
       <w:r>
         <w:rPr>
           <w:rFonts w:ascii="Arial" w:hAnsi="Arial" w:cs="Arial"/>
+          <w:noProof/>
           <w:sz w:val="32"/>
           <w:szCs w:val="32"/>
         </w:rPr>
@@ -986,9 +979,7 @@
     <w:p>
       <w:pPr>
         <w:rPr>
-          <w:rFonts w:ascii="Arial" w:hAnsi="Arial" w:cs="Arial"/>
-          <w:sz w:val="32"/>
-          <w:szCs w:val="32"/>
+          <w:noProof/>
         </w:rPr>
       </w:pPr>
       <w:r>
@@ -1008,6 +999,7 @@
       <w:r>
         <w:rPr>
           <w:rFonts w:ascii="Arial" w:hAnsi="Arial" w:cs="Arial"/>
+          <w:noProof/>
           <w:sz w:val="32"/>
           <w:szCs w:val="32"/>
         </w:rPr>
@@ -1046,6 +1038,1073 @@
             </a:graphic>
           </wp:inline>
         </w:drawing>
+      </w:r>
+    </w:p>
+    <w:p>
+      <w:pPr>
+        <w:rPr>
+          <w:rFonts w:ascii="Arial" w:hAnsi="Arial" w:cs="Arial"/>
+          <w:noProof/>
+          <w:sz w:val="32"/>
+          <w:szCs w:val="32"/>
+        </w:rPr>
+      </w:pPr>
+      <w:r>
+        <w:rPr>
+          <w:rFonts w:ascii="Arial" w:hAnsi="Arial" w:cs="Arial"/>
+          <w:noProof/>
+          <w:sz w:val="32"/>
+          <w:szCs w:val="32"/>
+        </w:rPr>
+        <w:t>2.1.5 :</w:t>
+      </w:r>
+    </w:p>
+    <w:p>
+      <w:pPr>
+        <w:rPr>
+          <w:rFonts w:ascii="Arial" w:hAnsi="Arial" w:cs="Arial"/>
+          <w:noProof/>
+          <w:sz w:val="32"/>
+          <w:szCs w:val="32"/>
+        </w:rPr>
+      </w:pPr>
+      <w:r>
+        <w:rPr>
+          <w:rFonts w:ascii="Arial" w:hAnsi="Arial" w:cs="Arial"/>
+          <w:noProof/>
+          <w:sz w:val="32"/>
+          <w:szCs w:val="32"/>
+        </w:rPr>
+        <w:t>Question : Montrez que les deux sous-réseaux sont bine différents.</w:t>
+      </w:r>
+    </w:p>
+    <w:p>
+      <w:pPr>
+        <w:rPr>
+          <w:rFonts w:ascii="Arial" w:hAnsi="Arial" w:cs="Arial"/>
+          <w:noProof/>
+          <w:sz w:val="32"/>
+          <w:szCs w:val="32"/>
+        </w:rPr>
+      </w:pPr>
+      <w:r>
+        <w:rPr>
+          <w:rFonts w:ascii="Arial" w:hAnsi="Arial" w:cs="Arial"/>
+          <w:noProof/>
+          <w:sz w:val="32"/>
+          <w:szCs w:val="32"/>
+        </w:rPr>
+        <w:t xml:space="preserve">Reponse : </w:t>
+      </w:r>
+    </w:p>
+    <w:p>
+      <w:pPr>
+        <w:rPr>
+          <w:rFonts w:ascii="Arial" w:hAnsi="Arial" w:cs="Arial"/>
+          <w:noProof/>
+          <w:sz w:val="32"/>
+          <w:szCs w:val="32"/>
+        </w:rPr>
+      </w:pPr>
+      <w:r>
+        <w:rPr>
+          <w:rFonts w:ascii="Arial" w:hAnsi="Arial" w:cs="Arial"/>
+          <w:noProof/>
+          <w:sz w:val="32"/>
+          <w:szCs w:val="32"/>
+        </w:rPr>
+        <w:t>reseaux 1 = 192.168.1.0</w:t>
+      </w:r>
+    </w:p>
+    <w:p>
+      <w:pPr>
+        <w:rPr>
+          <w:rFonts w:ascii="Arial" w:hAnsi="Arial" w:cs="Arial"/>
+          <w:noProof/>
+          <w:sz w:val="32"/>
+          <w:szCs w:val="32"/>
+        </w:rPr>
+      </w:pPr>
+      <w:r>
+        <w:rPr>
+          <w:rFonts w:ascii="Arial" w:hAnsi="Arial" w:cs="Arial"/>
+          <w:noProof/>
+          <w:sz w:val="32"/>
+          <w:szCs w:val="32"/>
+        </w:rPr>
+        <w:t>reseaux 2 = 192.168.1.128</w:t>
+      </w:r>
+    </w:p>
+    <w:p>
+      <w:pPr>
+        <w:rPr>
+          <w:rFonts w:ascii="Arial" w:hAnsi="Arial" w:cs="Arial"/>
+          <w:noProof/>
+          <w:sz w:val="32"/>
+          <w:szCs w:val="32"/>
+        </w:rPr>
+      </w:pPr>
+      <w:r>
+        <w:rPr>
+          <w:rFonts w:ascii="Arial" w:hAnsi="Arial" w:cs="Arial"/>
+          <w:noProof/>
+          <w:sz w:val="32"/>
+          <w:szCs w:val="32"/>
+        </w:rPr>
+        <w:lastRenderedPageBreak/>
+        <w:t>comme les adresses reseaux sont dif</w:t>
+      </w:r>
+      <w:r>
+        <w:rPr>
+          <w:rFonts w:ascii="Arial" w:hAnsi="Arial" w:cs="Arial"/>
+          <w:noProof/>
+          <w:sz w:val="32"/>
+          <w:szCs w:val="32"/>
+        </w:rPr>
+        <w:t>f</w:t>
+      </w:r>
+      <w:r>
+        <w:rPr>
+          <w:rFonts w:ascii="Arial" w:hAnsi="Arial" w:cs="Arial"/>
+          <w:noProof/>
+          <w:sz w:val="32"/>
+          <w:szCs w:val="32"/>
+        </w:rPr>
+        <w:t>er</w:t>
+      </w:r>
+      <w:r>
+        <w:rPr>
+          <w:rFonts w:ascii="Arial" w:hAnsi="Arial" w:cs="Arial"/>
+          <w:noProof/>
+          <w:sz w:val="32"/>
+          <w:szCs w:val="32"/>
+        </w:rPr>
+        <w:t>e</w:t>
+      </w:r>
+      <w:r>
+        <w:rPr>
+          <w:rFonts w:ascii="Arial" w:hAnsi="Arial" w:cs="Arial"/>
+          <w:noProof/>
+          <w:sz w:val="32"/>
+          <w:szCs w:val="32"/>
+        </w:rPr>
+        <w:t>nt</w:t>
+      </w:r>
+      <w:r>
+        <w:rPr>
+          <w:rFonts w:ascii="Arial" w:hAnsi="Arial" w:cs="Arial"/>
+          <w:noProof/>
+          <w:sz w:val="32"/>
+          <w:szCs w:val="32"/>
+        </w:rPr>
+        <w:t>es</w:t>
+      </w:r>
+      <w:r>
+        <w:rPr>
+          <w:rFonts w:ascii="Arial" w:hAnsi="Arial" w:cs="Arial"/>
+          <w:noProof/>
+          <w:sz w:val="32"/>
+          <w:szCs w:val="32"/>
+        </w:rPr>
+        <w:t xml:space="preserve"> cela montre qu’il ne s’a</w:t>
+      </w:r>
+      <w:r>
+        <w:rPr>
+          <w:rFonts w:ascii="Arial" w:hAnsi="Arial" w:cs="Arial"/>
+          <w:noProof/>
+          <w:sz w:val="32"/>
+          <w:szCs w:val="32"/>
+        </w:rPr>
+        <w:t>g</w:t>
+      </w:r>
+      <w:r>
+        <w:rPr>
+          <w:rFonts w:ascii="Arial" w:hAnsi="Arial" w:cs="Arial"/>
+          <w:noProof/>
+          <w:sz w:val="32"/>
+          <w:szCs w:val="32"/>
+        </w:rPr>
+        <w:t xml:space="preserve">it pas du même </w:t>
+      </w:r>
+      <w:r>
+        <w:rPr>
+          <w:rFonts w:ascii="Arial" w:hAnsi="Arial" w:cs="Arial"/>
+          <w:noProof/>
+          <w:sz w:val="32"/>
+          <w:szCs w:val="32"/>
+        </w:rPr>
+        <w:t>sous-</w:t>
+      </w:r>
+      <w:r>
+        <w:rPr>
+          <w:rFonts w:ascii="Arial" w:hAnsi="Arial" w:cs="Arial"/>
+          <w:noProof/>
+          <w:sz w:val="32"/>
+          <w:szCs w:val="32"/>
+        </w:rPr>
+        <w:t>reseau</w:t>
+      </w:r>
+      <w:r>
+        <w:rPr>
+          <w:rFonts w:ascii="Arial" w:hAnsi="Arial" w:cs="Arial"/>
+          <w:noProof/>
+          <w:sz w:val="32"/>
+          <w:szCs w:val="32"/>
+        </w:rPr>
+        <w:t>.</w:t>
+      </w:r>
+    </w:p>
+    <w:p>
+      <w:pPr>
+        <w:rPr>
+          <w:rFonts w:ascii="Arial" w:hAnsi="Arial" w:cs="Arial"/>
+          <w:noProof/>
+          <w:sz w:val="32"/>
+          <w:szCs w:val="32"/>
+        </w:rPr>
+      </w:pPr>
+    </w:p>
+    <w:p>
+      <w:pPr>
+        <w:rPr>
+          <w:rFonts w:ascii="Arial" w:hAnsi="Arial" w:cs="Arial"/>
+          <w:noProof/>
+          <w:sz w:val="32"/>
+          <w:szCs w:val="32"/>
+        </w:rPr>
+      </w:pPr>
+      <w:r>
+        <w:rPr>
+          <w:rFonts w:ascii="Arial" w:hAnsi="Arial" w:cs="Arial"/>
+          <w:noProof/>
+          <w:sz w:val="32"/>
+          <w:szCs w:val="32"/>
+        </w:rPr>
+        <w:t xml:space="preserve">2.1.6 : </w:t>
+      </w:r>
+    </w:p>
+    <w:p>
+      <w:pPr>
+        <w:rPr>
+          <w:rFonts w:ascii="Arial" w:hAnsi="Arial" w:cs="Arial"/>
+          <w:noProof/>
+          <w:sz w:val="32"/>
+          <w:szCs w:val="32"/>
+        </w:rPr>
+      </w:pPr>
+      <w:r>
+        <w:rPr>
+          <w:rFonts w:ascii="Arial" w:hAnsi="Arial" w:cs="Arial"/>
+          <w:noProof/>
+          <w:sz w:val="32"/>
+          <w:szCs w:val="32"/>
+        </w:rPr>
+        <w:t xml:space="preserve">Question : </w:t>
+      </w:r>
+      <w:r>
+        <w:rPr>
+          <w:rFonts w:ascii="Arial" w:hAnsi="Arial" w:cs="Arial"/>
+          <w:noProof/>
+          <w:sz w:val="32"/>
+          <w:szCs w:val="32"/>
+        </w:rPr>
+        <w:t>Noter les adresses des 2 sous-réseaux ainsi</w:t>
+      </w:r>
+      <w:r>
+        <w:rPr>
+          <w:rFonts w:ascii="Arial" w:hAnsi="Arial" w:cs="Arial"/>
+          <w:noProof/>
+          <w:sz w:val="32"/>
+          <w:szCs w:val="32"/>
+        </w:rPr>
+        <w:t xml:space="preserve"> </w:t>
+      </w:r>
+      <w:r>
+        <w:rPr>
+          <w:rFonts w:ascii="Arial" w:hAnsi="Arial" w:cs="Arial"/>
+          <w:noProof/>
+          <w:sz w:val="32"/>
+          <w:szCs w:val="32"/>
+        </w:rPr>
+        <w:t>constitués</w:t>
+      </w:r>
+    </w:p>
+    <w:p>
+      <w:pPr>
+        <w:rPr>
+          <w:rFonts w:ascii="Arial" w:hAnsi="Arial" w:cs="Arial"/>
+          <w:noProof/>
+          <w:sz w:val="32"/>
+          <w:szCs w:val="32"/>
+        </w:rPr>
+      </w:pPr>
+      <w:r>
+        <w:rPr>
+          <w:rFonts w:ascii="Arial" w:hAnsi="Arial" w:cs="Arial"/>
+          <w:noProof/>
+          <w:sz w:val="32"/>
+          <w:szCs w:val="32"/>
+        </w:rPr>
+        <w:t>Reponse :</w:t>
+      </w:r>
+    </w:p>
+    <w:p>
+      <w:pPr>
+        <w:rPr>
+          <w:rFonts w:ascii="Arial" w:hAnsi="Arial" w:cs="Arial"/>
+          <w:noProof/>
+          <w:sz w:val="32"/>
+          <w:szCs w:val="32"/>
+        </w:rPr>
+      </w:pPr>
+      <w:r>
+        <w:rPr>
+          <w:rFonts w:ascii="Arial" w:hAnsi="Arial" w:cs="Arial"/>
+          <w:noProof/>
+          <w:sz w:val="32"/>
+          <w:szCs w:val="32"/>
+        </w:rPr>
+        <w:t>reseaux 1 = 192.168.1.0</w:t>
+      </w:r>
+    </w:p>
+    <w:p>
+      <w:pPr>
+        <w:rPr>
+          <w:rFonts w:ascii="Arial" w:hAnsi="Arial" w:cs="Arial"/>
+          <w:noProof/>
+          <w:sz w:val="32"/>
+          <w:szCs w:val="32"/>
+        </w:rPr>
+      </w:pPr>
+      <w:r>
+        <w:rPr>
+          <w:rFonts w:ascii="Arial" w:hAnsi="Arial" w:cs="Arial"/>
+          <w:noProof/>
+          <w:sz w:val="32"/>
+          <w:szCs w:val="32"/>
+        </w:rPr>
+        <w:t>reseaux 2 = 192.168.1.128</w:t>
+      </w:r>
+    </w:p>
+    <w:p>
+      <w:pPr>
+        <w:rPr>
+          <w:rFonts w:ascii="Arial" w:hAnsi="Arial" w:cs="Arial"/>
+          <w:noProof/>
+          <w:sz w:val="32"/>
+          <w:szCs w:val="32"/>
+        </w:rPr>
+      </w:pPr>
+    </w:p>
+    <w:p>
+      <w:pPr>
+        <w:rPr>
+          <w:rFonts w:ascii="Arial" w:hAnsi="Arial" w:cs="Arial"/>
+          <w:noProof/>
+          <w:sz w:val="32"/>
+          <w:szCs w:val="32"/>
+        </w:rPr>
+      </w:pPr>
+      <w:r>
+        <w:rPr>
+          <w:rFonts w:ascii="Arial" w:hAnsi="Arial" w:cs="Arial"/>
+          <w:noProof/>
+          <w:sz w:val="32"/>
+          <w:szCs w:val="32"/>
+        </w:rPr>
+        <w:br w:type="page"/>
+      </w:r>
+    </w:p>
+    <w:p>
+      <w:pPr>
+        <w:rPr>
+          <w:rFonts w:ascii="Arial" w:hAnsi="Arial" w:cs="Arial"/>
+          <w:noProof/>
+          <w:sz w:val="32"/>
+          <w:szCs w:val="32"/>
+        </w:rPr>
+      </w:pPr>
+      <w:r>
+        <w:rPr>
+          <w:rFonts w:ascii="Arial" w:hAnsi="Arial" w:cs="Arial"/>
+          <w:noProof/>
+          <w:sz w:val="32"/>
+          <w:szCs w:val="32"/>
+        </w:rPr>
+        <w:lastRenderedPageBreak/>
+        <w:t>2.2.2 :</w:t>
+      </w:r>
+    </w:p>
+    <w:p>
+      <w:pPr>
+        <w:rPr>
+          <w:rFonts w:ascii="Arial" w:hAnsi="Arial" w:cs="Arial"/>
+          <w:noProof/>
+          <w:sz w:val="32"/>
+          <w:szCs w:val="32"/>
+        </w:rPr>
+      </w:pPr>
+      <w:r>
+        <w:rPr>
+          <w:rFonts w:ascii="Arial" w:hAnsi="Arial" w:cs="Arial"/>
+          <w:noProof/>
+          <w:sz w:val="32"/>
+          <w:szCs w:val="32"/>
+        </w:rPr>
+        <w:t xml:space="preserve">Question : </w:t>
+      </w:r>
+      <w:r>
+        <w:rPr>
+          <w:rFonts w:ascii="Arial" w:hAnsi="Arial" w:cs="Arial"/>
+          <w:noProof/>
+          <w:sz w:val="32"/>
+          <w:szCs w:val="32"/>
+        </w:rPr>
+        <w:t>Vérifier la configuration des interfaces de chacune des machines et la possibilité</w:t>
+      </w:r>
+      <w:r>
+        <w:rPr>
+          <w:rFonts w:ascii="Arial" w:hAnsi="Arial" w:cs="Arial"/>
+          <w:noProof/>
+          <w:sz w:val="32"/>
+          <w:szCs w:val="32"/>
+        </w:rPr>
+        <w:t xml:space="preserve"> </w:t>
+      </w:r>
+      <w:r>
+        <w:rPr>
+          <w:rFonts w:ascii="Arial" w:hAnsi="Arial" w:cs="Arial"/>
+          <w:noProof/>
+          <w:sz w:val="32"/>
+          <w:szCs w:val="32"/>
+        </w:rPr>
+        <w:t>de dialoguer dans leur VLAN respectif.</w:t>
+      </w:r>
+    </w:p>
+    <w:p>
+      <w:pPr>
+        <w:rPr>
+          <w:rFonts w:ascii="Arial" w:hAnsi="Arial" w:cs="Arial"/>
+          <w:noProof/>
+          <w:sz w:val="32"/>
+          <w:szCs w:val="32"/>
+        </w:rPr>
+      </w:pPr>
+      <w:r>
+        <w:rPr>
+          <w:rFonts w:ascii="Arial" w:hAnsi="Arial" w:cs="Arial"/>
+          <w:noProof/>
+          <w:sz w:val="32"/>
+          <w:szCs w:val="32"/>
+        </w:rPr>
+        <w:t>Reponse :</w:t>
+      </w:r>
+    </w:p>
+    <w:p>
+      <w:pPr>
+        <w:rPr>
+          <w:rFonts w:ascii="Arial" w:hAnsi="Arial" w:cs="Arial"/>
+          <w:noProof/>
+          <w:sz w:val="32"/>
+          <w:szCs w:val="32"/>
+        </w:rPr>
+      </w:pPr>
+      <w:r>
+        <w:rPr>
+          <w:rFonts w:ascii="Arial" w:hAnsi="Arial" w:cs="Arial"/>
+          <w:noProof/>
+          <w:sz w:val="32"/>
+          <w:szCs w:val="32"/>
+        </w:rPr>
+        <w:t>Partir du PC1</w:t>
+      </w:r>
+    </w:p>
+    <w:p>
+      <w:pPr>
+        <w:rPr>
+          <w:rFonts w:ascii="Arial" w:hAnsi="Arial" w:cs="Arial"/>
+          <w:noProof/>
+          <w:sz w:val="32"/>
+          <w:szCs w:val="32"/>
+        </w:rPr>
+      </w:pPr>
+      <w:r>
+        <w:rPr>
+          <w:rFonts w:ascii="Arial" w:hAnsi="Arial" w:cs="Arial"/>
+          <w:noProof/>
+          <w:sz w:val="32"/>
+          <w:szCs w:val="32"/>
+        </w:rPr>
+        <w:drawing>
+          <wp:inline distT="0" distB="0" distL="0" distR="0" wp14:anchorId="0B8B1380" wp14:editId="7177C36E">
+            <wp:extent cx="4725059" cy="1914792"/>
+            <wp:effectExtent l="0" t="0" r="0" b="9525"/>
+            <wp:docPr id="3" name="Image 3" descr="Une image contenant texte, écran&#10;&#10;Description générée automatiquement"/>
+            <wp:cNvGraphicFramePr>
+              <a:graphicFrameLocks xmlns:a="http://schemas.openxmlformats.org/drawingml/2006/main" noChangeAspect="1"/>
+            </wp:cNvGraphicFramePr>
+            <a:graphic xmlns:a="http://schemas.openxmlformats.org/drawingml/2006/main">
+              <a:graphicData uri="http://schemas.openxmlformats.org/drawingml/2006/picture">
+                <pic:pic xmlns:pic="http://schemas.openxmlformats.org/drawingml/2006/picture">
+                  <pic:nvPicPr>
+                    <pic:cNvPr id="3" name="Image 3" descr="Une image contenant texte, écran&#10;&#10;Description générée automatiquement"/>
+                    <pic:cNvPicPr/>
+                  </pic:nvPicPr>
+                  <pic:blipFill>
+                    <a:blip r:embed="rId6"/>
+                    <a:stretch>
+                      <a:fillRect/>
+                    </a:stretch>
+                  </pic:blipFill>
+                  <pic:spPr>
+                    <a:xfrm>
+                      <a:off x="0" y="0"/>
+                      <a:ext cx="4725059" cy="1914792"/>
+                    </a:xfrm>
+                    <a:prstGeom prst="rect">
+                      <a:avLst/>
+                    </a:prstGeom>
+                  </pic:spPr>
+                </pic:pic>
+              </a:graphicData>
+            </a:graphic>
+          </wp:inline>
+        </w:drawing>
+      </w:r>
+    </w:p>
+    <w:p>
+      <w:pPr>
+        <w:rPr>
+          <w:rFonts w:ascii="Arial" w:hAnsi="Arial" w:cs="Arial"/>
+          <w:noProof/>
+          <w:sz w:val="32"/>
+          <w:szCs w:val="32"/>
+        </w:rPr>
+      </w:pPr>
+      <w:r>
+        <w:rPr>
+          <w:rFonts w:ascii="Arial" w:hAnsi="Arial" w:cs="Arial"/>
+          <w:noProof/>
+          <w:sz w:val="32"/>
+          <w:szCs w:val="32"/>
+        </w:rPr>
+        <w:t>Partir du PC31</w:t>
+      </w:r>
+    </w:p>
+    <w:p>
+      <w:pPr>
+        <w:rPr>
+          <w:rFonts w:ascii="Arial" w:hAnsi="Arial" w:cs="Arial"/>
+          <w:noProof/>
+          <w:sz w:val="32"/>
+          <w:szCs w:val="32"/>
+        </w:rPr>
+      </w:pPr>
+      <w:r>
+        <w:rPr>
+          <w:rFonts w:ascii="Arial" w:hAnsi="Arial" w:cs="Arial"/>
+          <w:noProof/>
+          <w:sz w:val="32"/>
+          <w:szCs w:val="32"/>
+        </w:rPr>
+        <w:drawing>
+          <wp:inline distT="0" distB="0" distL="0" distR="0" wp14:anchorId="3713667C" wp14:editId="7E4F63DB">
+            <wp:extent cx="4191585" cy="1800476"/>
+            <wp:effectExtent l="0" t="0" r="0" b="9525"/>
+            <wp:docPr id="4" name="Image 4"/>
+            <wp:cNvGraphicFramePr>
+              <a:graphicFrameLocks xmlns:a="http://schemas.openxmlformats.org/drawingml/2006/main" noChangeAspect="1"/>
+            </wp:cNvGraphicFramePr>
+            <a:graphic xmlns:a="http://schemas.openxmlformats.org/drawingml/2006/main">
+              <a:graphicData uri="http://schemas.openxmlformats.org/drawingml/2006/picture">
+                <pic:pic xmlns:pic="http://schemas.openxmlformats.org/drawingml/2006/picture">
+                  <pic:nvPicPr>
+                    <pic:cNvPr id="1" name=""/>
+                    <pic:cNvPicPr/>
+                  </pic:nvPicPr>
+                  <pic:blipFill>
+                    <a:blip r:embed="rId7"/>
+                    <a:stretch>
+                      <a:fillRect/>
+                    </a:stretch>
+                  </pic:blipFill>
+                  <pic:spPr>
+                    <a:xfrm>
+                      <a:off x="0" y="0"/>
+                      <a:ext cx="4191585" cy="1800476"/>
+                    </a:xfrm>
+                    <a:prstGeom prst="rect">
+                      <a:avLst/>
+                    </a:prstGeom>
+                  </pic:spPr>
+                </pic:pic>
+              </a:graphicData>
+            </a:graphic>
+          </wp:inline>
+        </w:drawing>
+      </w:r>
+    </w:p>
+    <w:p>
+      <w:pPr>
+        <w:rPr>
+          <w:rFonts w:ascii="Arial" w:hAnsi="Arial" w:cs="Arial"/>
+          <w:noProof/>
+          <w:sz w:val="32"/>
+          <w:szCs w:val="32"/>
+        </w:rPr>
+      </w:pPr>
+      <w:r>
+        <w:rPr>
+          <w:rFonts w:ascii="Arial" w:hAnsi="Arial" w:cs="Arial"/>
+          <w:noProof/>
+          <w:sz w:val="32"/>
+          <w:szCs w:val="32"/>
+        </w:rPr>
+        <w:t>2.2.3 :</w:t>
+      </w:r>
+    </w:p>
+    <w:p>
+      <w:pPr>
+        <w:rPr>
+          <w:rFonts w:ascii="Arial" w:hAnsi="Arial" w:cs="Arial"/>
+          <w:noProof/>
+          <w:sz w:val="32"/>
+          <w:szCs w:val="32"/>
+        </w:rPr>
+      </w:pPr>
+      <w:r>
+        <w:rPr>
+          <w:rFonts w:ascii="Arial" w:hAnsi="Arial" w:cs="Arial"/>
+          <w:noProof/>
+          <w:sz w:val="32"/>
+          <w:szCs w:val="32"/>
+        </w:rPr>
+        <w:t>Passe</w:t>
+      </w:r>
+    </w:p>
+    <w:p>
+      <w:pPr>
+        <w:rPr>
+          <w:rFonts w:ascii="Arial" w:hAnsi="Arial" w:cs="Arial"/>
+          <w:noProof/>
+          <w:sz w:val="32"/>
+          <w:szCs w:val="32"/>
+        </w:rPr>
+      </w:pPr>
+      <w:r>
+        <w:rPr>
+          <w:rFonts w:ascii="Arial" w:hAnsi="Arial" w:cs="Arial"/>
+          <w:noProof/>
+          <w:sz w:val="32"/>
+          <w:szCs w:val="32"/>
+        </w:rPr>
+        <w:t>2.2.5 :</w:t>
+      </w:r>
+    </w:p>
+    <w:p>
+      <w:pPr>
+        <w:rPr>
+          <w:rFonts w:ascii="Arial" w:hAnsi="Arial" w:cs="Arial"/>
+          <w:noProof/>
+          <w:sz w:val="32"/>
+          <w:szCs w:val="32"/>
+        </w:rPr>
+      </w:pPr>
+      <w:r>
+        <w:rPr>
+          <w:rFonts w:ascii="Arial" w:hAnsi="Arial" w:cs="Arial"/>
+          <w:noProof/>
+          <w:sz w:val="32"/>
+          <w:szCs w:val="32"/>
+        </w:rPr>
+        <w:t xml:space="preserve">Question : </w:t>
+      </w:r>
+      <w:r>
+        <w:rPr>
+          <w:rFonts w:ascii="Arial" w:hAnsi="Arial" w:cs="Arial"/>
+          <w:noProof/>
+          <w:sz w:val="32"/>
+          <w:szCs w:val="32"/>
+        </w:rPr>
+        <w:t>Quel équipement doit-on ajouter au circuit pour que l'ensemble des machines</w:t>
+      </w:r>
+      <w:r>
+        <w:rPr>
+          <w:rFonts w:ascii="Arial" w:hAnsi="Arial" w:cs="Arial"/>
+          <w:noProof/>
+          <w:sz w:val="32"/>
+          <w:szCs w:val="32"/>
+        </w:rPr>
+        <w:t xml:space="preserve"> </w:t>
+      </w:r>
+      <w:r>
+        <w:rPr>
+          <w:rFonts w:ascii="Arial" w:hAnsi="Arial" w:cs="Arial"/>
+          <w:noProof/>
+          <w:sz w:val="32"/>
+          <w:szCs w:val="32"/>
+        </w:rPr>
+        <w:t>puissent communiquer entre elles ?</w:t>
+      </w:r>
+    </w:p>
+    <w:p>
+      <w:pPr>
+        <w:rPr>
+          <w:rFonts w:ascii="Arial" w:hAnsi="Arial" w:cs="Arial"/>
+          <w:noProof/>
+          <w:sz w:val="32"/>
+          <w:szCs w:val="32"/>
+        </w:rPr>
+      </w:pPr>
+      <w:r>
+        <w:rPr>
+          <w:rFonts w:ascii="Arial" w:hAnsi="Arial" w:cs="Arial"/>
+          <w:noProof/>
+          <w:sz w:val="32"/>
+          <w:szCs w:val="32"/>
+        </w:rPr>
+        <w:t>Reponse : un routeur</w:t>
+      </w:r>
+    </w:p>
+    <w:p>
+      <w:pPr>
+        <w:rPr>
+          <w:rFonts w:ascii="Arial" w:hAnsi="Arial" w:cs="Arial"/>
+          <w:noProof/>
+          <w:sz w:val="32"/>
+          <w:szCs w:val="32"/>
+        </w:rPr>
+      </w:pPr>
+    </w:p>
+    <w:p>
+      <w:pPr>
+        <w:rPr>
+          <w:rFonts w:ascii="Arial" w:hAnsi="Arial" w:cs="Arial"/>
+          <w:noProof/>
+          <w:sz w:val="32"/>
+          <w:szCs w:val="32"/>
+        </w:rPr>
+      </w:pPr>
+    </w:p>
+    <w:p>
+      <w:pPr>
+        <w:rPr>
+          <w:rFonts w:ascii="Arial" w:hAnsi="Arial" w:cs="Arial"/>
+          <w:noProof/>
+          <w:sz w:val="32"/>
+          <w:szCs w:val="32"/>
+        </w:rPr>
+      </w:pPr>
+      <w:r>
+        <w:rPr>
+          <w:rFonts w:ascii="Arial" w:hAnsi="Arial" w:cs="Arial"/>
+          <w:noProof/>
+          <w:sz w:val="32"/>
+          <w:szCs w:val="32"/>
+        </w:rPr>
+        <w:lastRenderedPageBreak/>
+        <w:t>2.2.6</w:t>
+      </w:r>
+      <w:r>
+        <w:rPr>
+          <w:rFonts w:ascii="Arial" w:hAnsi="Arial" w:cs="Arial"/>
+          <w:noProof/>
+          <w:sz w:val="32"/>
+          <w:szCs w:val="32"/>
+        </w:rPr>
+        <w:t>.a</w:t>
+      </w:r>
+      <w:r>
+        <w:rPr>
+          <w:rFonts w:ascii="Arial" w:hAnsi="Arial" w:cs="Arial"/>
+          <w:noProof/>
+          <w:sz w:val="32"/>
+          <w:szCs w:val="32"/>
+        </w:rPr>
+        <w:t> :</w:t>
+      </w:r>
+    </w:p>
+    <w:p>
+      <w:pPr>
+        <w:rPr>
+          <w:rFonts w:ascii="Arial" w:hAnsi="Arial" w:cs="Arial"/>
+          <w:noProof/>
+          <w:sz w:val="32"/>
+          <w:szCs w:val="32"/>
+        </w:rPr>
+      </w:pPr>
+      <w:r>
+        <w:rPr>
+          <w:rFonts w:ascii="Arial" w:hAnsi="Arial" w:cs="Arial"/>
+          <w:noProof/>
+          <w:sz w:val="32"/>
+          <w:szCs w:val="32"/>
+        </w:rPr>
+        <w:t xml:space="preserve">Question : </w:t>
+      </w:r>
+      <w:r>
+        <w:rPr>
+          <w:rFonts w:ascii="Arial" w:hAnsi="Arial" w:cs="Arial"/>
+          <w:noProof/>
+          <w:sz w:val="32"/>
+          <w:szCs w:val="32"/>
+        </w:rPr>
+        <w:t>Comment relier le routeur au commutateur ?</w:t>
+      </w:r>
+    </w:p>
+    <w:p>
+      <w:pPr>
+        <w:rPr>
+          <w:rFonts w:ascii="Arial" w:hAnsi="Arial" w:cs="Arial"/>
+          <w:noProof/>
+          <w:sz w:val="32"/>
+          <w:szCs w:val="32"/>
+        </w:rPr>
+      </w:pPr>
+      <w:r>
+        <w:rPr>
+          <w:rFonts w:ascii="Arial" w:hAnsi="Arial" w:cs="Arial"/>
+          <w:noProof/>
+          <w:sz w:val="32"/>
+          <w:szCs w:val="32"/>
+        </w:rPr>
+        <w:t xml:space="preserve">Reponse : en </w:t>
+      </w:r>
+      <w:r>
+        <w:rPr>
+          <w:rFonts w:ascii="Arial" w:hAnsi="Arial" w:cs="Arial"/>
+          <w:noProof/>
+          <w:sz w:val="32"/>
+          <w:szCs w:val="32"/>
+        </w:rPr>
+        <w:t>co</w:t>
+      </w:r>
+      <w:r>
+        <w:rPr>
+          <w:rFonts w:ascii="Arial" w:hAnsi="Arial" w:cs="Arial"/>
+          <w:noProof/>
+          <w:sz w:val="32"/>
+          <w:szCs w:val="32"/>
+        </w:rPr>
+        <w:t>n</w:t>
+      </w:r>
+      <w:r>
+        <w:rPr>
+          <w:rFonts w:ascii="Arial" w:hAnsi="Arial" w:cs="Arial"/>
+          <w:noProof/>
+          <w:sz w:val="32"/>
+          <w:szCs w:val="32"/>
+        </w:rPr>
+        <w:t>nectant le routeur sur des ports respectivement configurer sur le VLAN 2 et le VLAN 3.</w:t>
+      </w:r>
+    </w:p>
+    <w:p>
+      <w:pPr>
+        <w:rPr>
+          <w:rFonts w:ascii="Arial" w:hAnsi="Arial" w:cs="Arial"/>
+          <w:noProof/>
+          <w:sz w:val="32"/>
+          <w:szCs w:val="32"/>
+        </w:rPr>
+      </w:pPr>
+    </w:p>
+    <w:p>
+      <w:pPr>
+        <w:rPr>
+          <w:rFonts w:ascii="Arial" w:hAnsi="Arial" w:cs="Arial"/>
+          <w:noProof/>
+          <w:sz w:val="32"/>
+          <w:szCs w:val="32"/>
+        </w:rPr>
+      </w:pPr>
+      <w:r>
+        <w:rPr>
+          <w:rFonts w:ascii="Arial" w:hAnsi="Arial" w:cs="Arial"/>
+          <w:noProof/>
+          <w:sz w:val="32"/>
+          <w:szCs w:val="32"/>
+        </w:rPr>
+        <w:t>2.2.6.d :</w:t>
+      </w:r>
+    </w:p>
+    <w:p>
+      <w:pPr>
+        <w:rPr>
+          <w:rFonts w:ascii="Arial" w:hAnsi="Arial" w:cs="Arial"/>
+          <w:noProof/>
+          <w:sz w:val="32"/>
+          <w:szCs w:val="32"/>
+        </w:rPr>
+      </w:pPr>
+      <w:r>
+        <w:rPr>
+          <w:rFonts w:ascii="Arial" w:hAnsi="Arial" w:cs="Arial"/>
+          <w:noProof/>
+          <w:sz w:val="32"/>
+          <w:szCs w:val="32"/>
+        </w:rPr>
+        <w:t>Question :</w:t>
+      </w:r>
+      <w:r>
+        <w:t xml:space="preserve"> </w:t>
+      </w:r>
+      <w:r>
+        <w:rPr>
+          <w:rFonts w:ascii="Arial" w:hAnsi="Arial" w:cs="Arial"/>
+          <w:noProof/>
+          <w:sz w:val="32"/>
+          <w:szCs w:val="32"/>
+        </w:rPr>
+        <w:t>Vérifier que les deux sous-réseaux peuvent communiquer !</w:t>
+      </w:r>
+    </w:p>
+    <w:p>
+      <w:pPr>
+        <w:rPr>
+          <w:rFonts w:ascii="Arial" w:hAnsi="Arial" w:cs="Arial"/>
+          <w:noProof/>
+          <w:sz w:val="32"/>
+          <w:szCs w:val="32"/>
+        </w:rPr>
+      </w:pPr>
+      <w:r>
+        <w:rPr>
+          <w:rFonts w:ascii="Arial" w:hAnsi="Arial" w:cs="Arial"/>
+          <w:noProof/>
+          <w:sz w:val="32"/>
+          <w:szCs w:val="32"/>
+        </w:rPr>
+        <w:t>Reponse :</w:t>
+      </w:r>
+    </w:p>
+    <w:p>
+      <w:pPr>
+        <w:rPr>
+          <w:rFonts w:ascii="Arial" w:hAnsi="Arial" w:cs="Arial"/>
+          <w:noProof/>
+          <w:sz w:val="32"/>
+          <w:szCs w:val="32"/>
+        </w:rPr>
+      </w:pPr>
+      <w:r>
+        <w:rPr>
+          <w:rFonts w:ascii="Arial" w:hAnsi="Arial" w:cs="Arial"/>
+          <w:noProof/>
+          <w:sz w:val="32"/>
+          <w:szCs w:val="32"/>
+        </w:rPr>
+        <w:t>Partir du PC 1</w:t>
+      </w:r>
+    </w:p>
+    <w:p>
+      <w:pPr>
+        <w:rPr>
+          <w:rFonts w:ascii="Arial" w:hAnsi="Arial" w:cs="Arial"/>
+          <w:noProof/>
+          <w:sz w:val="32"/>
+          <w:szCs w:val="32"/>
+        </w:rPr>
+      </w:pPr>
+      <w:r>
+        <w:rPr>
+          <w:rFonts w:ascii="Arial" w:hAnsi="Arial" w:cs="Arial"/>
+          <w:noProof/>
+          <w:sz w:val="32"/>
+          <w:szCs w:val="32"/>
+        </w:rPr>
+        <w:drawing>
+          <wp:inline distT="0" distB="0" distL="0" distR="0" wp14:anchorId="5DD5A353" wp14:editId="67E77E24">
+            <wp:extent cx="5096586" cy="1943371"/>
+            <wp:effectExtent l="0" t="0" r="8890" b="0"/>
+            <wp:docPr id="5" name="Image 5" descr="Une image contenant texte&#10;&#10;Description générée automatiquement"/>
+            <wp:cNvGraphicFramePr>
+              <a:graphicFrameLocks xmlns:a="http://schemas.openxmlformats.org/drawingml/2006/main" noChangeAspect="1"/>
+            </wp:cNvGraphicFramePr>
+            <a:graphic xmlns:a="http://schemas.openxmlformats.org/drawingml/2006/main">
+              <a:graphicData uri="http://schemas.openxmlformats.org/drawingml/2006/picture">
+                <pic:pic xmlns:pic="http://schemas.openxmlformats.org/drawingml/2006/picture">
+                  <pic:nvPicPr>
+                    <pic:cNvPr id="5" name="Image 5" descr="Une image contenant texte&#10;&#10;Description générée automatiquement"/>
+                    <pic:cNvPicPr/>
+                  </pic:nvPicPr>
+                  <pic:blipFill>
+                    <a:blip r:embed="rId8"/>
+                    <a:stretch>
+                      <a:fillRect/>
+                    </a:stretch>
+                  </pic:blipFill>
+                  <pic:spPr>
+                    <a:xfrm>
+                      <a:off x="0" y="0"/>
+                      <a:ext cx="5096586" cy="1943371"/>
+                    </a:xfrm>
+                    <a:prstGeom prst="rect">
+                      <a:avLst/>
+                    </a:prstGeom>
+                  </pic:spPr>
+                </pic:pic>
+              </a:graphicData>
+            </a:graphic>
+          </wp:inline>
+        </w:drawing>
+      </w:r>
+    </w:p>
+    <w:p>
+      <w:pPr>
+        <w:rPr>
+          <w:rFonts w:ascii="Arial" w:hAnsi="Arial" w:cs="Arial"/>
+          <w:noProof/>
+          <w:sz w:val="32"/>
+          <w:szCs w:val="32"/>
+        </w:rPr>
+      </w:pPr>
+      <w:r>
+        <w:rPr>
+          <w:rFonts w:ascii="Arial" w:hAnsi="Arial" w:cs="Arial"/>
+          <w:noProof/>
+          <w:sz w:val="32"/>
+          <w:szCs w:val="32"/>
+        </w:rPr>
+        <w:br w:type="page"/>
+      </w:r>
+    </w:p>
+    <w:p>
+      <w:pPr>
+        <w:rPr>
+          <w:rFonts w:ascii="Arial" w:hAnsi="Arial" w:cs="Arial"/>
+          <w:noProof/>
+          <w:sz w:val="32"/>
+          <w:szCs w:val="32"/>
+        </w:rPr>
+      </w:pPr>
+      <w:r>
+        <w:rPr>
+          <w:rFonts w:ascii="Arial" w:hAnsi="Arial" w:cs="Arial"/>
+          <w:noProof/>
+          <w:sz w:val="32"/>
+          <w:szCs w:val="32"/>
+        </w:rPr>
+        <w:lastRenderedPageBreak/>
+        <w:t>Partie 3</w:t>
+      </w:r>
+    </w:p>
+    <w:p>
+      <w:pPr>
+        <w:rPr>
+          <w:rFonts w:ascii="Arial" w:hAnsi="Arial" w:cs="Arial"/>
+          <w:noProof/>
+          <w:sz w:val="32"/>
+          <w:szCs w:val="32"/>
+        </w:rPr>
+      </w:pPr>
+      <w:r>
+        <w:rPr>
+          <w:rFonts w:ascii="Arial" w:hAnsi="Arial" w:cs="Arial"/>
+          <w:noProof/>
+          <w:sz w:val="32"/>
+          <w:szCs w:val="32"/>
+        </w:rPr>
+        <w:t>3.</w:t>
       </w:r>
     </w:p>
     <w:sectPr>
@@ -1456,6 +2515,7 @@
   <w:style w:type="paragraph" w:default="1" w:styleId="Normal">
     <w:name w:val="Normal"/>
     <w:qFormat/>
+    <w:rsid w:val="00BB4F2A"/>
   </w:style>
   <w:style w:type="character" w:default="1" w:styleId="Policepardfaut">
     <w:name w:val="Default Paragraph Font"/>

</xml_diff>